<commit_message>
Första utkast av Sprint Backlog. Ändra gärna!
</commit_message>
<xml_diff>
--- a/sprintBacklog.docx
+++ b/sprintBacklog.docx
@@ -137,7 +137,7 @@
           <w:sz w:val="22"/>
           <w:shd w:fill="auto" w:val="clear"/>
         </w:rPr>
-        <w:t xml:space="preserve">Skapa databas med böcker i. </w:t>
+        <w:t xml:space="preserve">Skapa databas med böcker. </w:t>
       </w:r>
       <w:r>
         <w:rPr>
@@ -503,7 +503,7 @@
           <w:sz w:val="22"/>
           <w:shd w:fill="auto" w:val="clear"/>
         </w:rPr>
-        <w:t xml:space="preserve">Som en biblioteksanvändare vill jag kunna (logga in och) se mina aktuella lån för att vara säker på vilka böcker jag har lånat och returnerat.</w:t>
+        <w:t xml:space="preserve">Som en biblioteksanvändare vill jag kunna (logga in och) se mina aktuella lån för att vara säker på vilka böcker jag har lånat.</w:t>
       </w:r>
     </w:p>
     <w:p>
@@ -585,7 +585,91 @@
           <w:sz w:val="22"/>
           <w:shd w:fill="auto" w:val="clear"/>
         </w:rPr>
-        <w:t xml:space="preserve">Logga in-sida. </w:t>
+        <w:t xml:space="preserve">Formulär för att skapa inlogg. </w:t>
+      </w:r>
+      <w:r>
+        <w:rPr>
+          <w:rFonts w:ascii="Open Sans" w:hAnsi="Open Sans" w:cs="Open Sans" w:eastAsia="Open Sans"/>
+          <w:b/>
+          <w:color w:val="auto"/>
+          <w:spacing w:val="15"/>
+          <w:position w:val="0"/>
+          <w:sz w:val="22"/>
+          <w:shd w:fill="auto" w:val="clear"/>
+        </w:rPr>
+        <w:t xml:space="preserve">1h</w:t>
+      </w:r>
+    </w:p>
+    <w:p>
+      <w:pPr>
+        <w:numPr>
+          <w:ilvl w:val="0"/>
+          <w:numId w:val="12"/>
+        </w:numPr>
+        <w:spacing w:before="0" w:after="0" w:line="240"/>
+        <w:ind w:right="0" w:left="1440" w:hanging="360"/>
+        <w:jc w:val="left"/>
+        <w:rPr>
+          <w:rFonts w:ascii="Open Sans" w:hAnsi="Open Sans" w:cs="Open Sans" w:eastAsia="Open Sans"/>
+          <w:color w:val="auto"/>
+          <w:spacing w:val="15"/>
+          <w:position w:val="0"/>
+          <w:sz w:val="22"/>
+          <w:shd w:fill="auto" w:val="clear"/>
+        </w:rPr>
+      </w:pPr>
+      <w:r>
+        <w:rPr>
+          <w:rFonts w:ascii="Open Sans" w:hAnsi="Open Sans" w:cs="Open Sans" w:eastAsia="Open Sans"/>
+          <w:color w:val="auto"/>
+          <w:spacing w:val="15"/>
+          <w:position w:val="0"/>
+          <w:sz w:val="22"/>
+          <w:shd w:fill="auto" w:val="clear"/>
+        </w:rPr>
+        <w:t xml:space="preserve">Inloggningsuppgifter sparas i databasen, ett användarnamn har ett unikt ID. </w:t>
+      </w:r>
+      <w:r>
+        <w:rPr>
+          <w:rFonts w:ascii="Open Sans" w:hAnsi="Open Sans" w:cs="Open Sans" w:eastAsia="Open Sans"/>
+          <w:b/>
+          <w:color w:val="auto"/>
+          <w:spacing w:val="15"/>
+          <w:position w:val="0"/>
+          <w:sz w:val="22"/>
+          <w:shd w:fill="auto" w:val="clear"/>
+        </w:rPr>
+        <w:t xml:space="preserve">1h</w:t>
+      </w:r>
+    </w:p>
+    <w:p>
+      <w:pPr>
+        <w:numPr>
+          <w:ilvl w:val="0"/>
+          <w:numId w:val="12"/>
+        </w:numPr>
+        <w:spacing w:before="0" w:after="0" w:line="240"/>
+        <w:ind w:right="0" w:left="1440" w:hanging="360"/>
+        <w:jc w:val="left"/>
+        <w:rPr>
+          <w:rFonts w:ascii="Open Sans" w:hAnsi="Open Sans" w:cs="Open Sans" w:eastAsia="Open Sans"/>
+          <w:color w:val="auto"/>
+          <w:spacing w:val="15"/>
+          <w:position w:val="0"/>
+          <w:sz w:val="22"/>
+          <w:shd w:fill="auto" w:val="clear"/>
+        </w:rPr>
+      </w:pPr>
+      <w:r>
+        <w:rPr>
+          <w:rFonts w:ascii="Open Sans" w:hAnsi="Open Sans" w:cs="Open Sans" w:eastAsia="Open Sans"/>
+          <w:color w:val="auto"/>
+          <w:spacing w:val="15"/>
+          <w:position w:val="0"/>
+          <w:sz w:val="22"/>
+          <w:shd w:fill="auto" w:val="clear"/>
+        </w:rPr>
+        <w:t xml:space="preserve">Boken som är lånad kopplas ihop med användar-ID, på så sätt kan en lista med lånade böcker visas. </w:t>
       </w:r>
       <w:r>
         <w:rPr>
@@ -602,9 +686,106 @@
     </w:p>
     <w:p>
       <w:pPr>
-        <w:numPr>
-          <w:ilvl w:val="0"/>
-          <w:numId w:val="12"/>
+        <w:spacing w:before="0" w:after="0" w:line="240"/>
+        <w:ind w:right="0" w:left="720" w:firstLine="0"/>
+        <w:jc w:val="left"/>
+        <w:rPr>
+          <w:rFonts w:ascii="Open Sans" w:hAnsi="Open Sans" w:cs="Open Sans" w:eastAsia="Open Sans"/>
+          <w:color w:val="auto"/>
+          <w:spacing w:val="15"/>
+          <w:position w:val="0"/>
+          <w:sz w:val="22"/>
+          <w:shd w:fill="auto" w:val="clear"/>
+        </w:rPr>
+      </w:pPr>
+    </w:p>
+    <w:p>
+      <w:pPr>
+        <w:numPr>
+          <w:ilvl w:val="0"/>
+          <w:numId w:val="14"/>
+        </w:numPr>
+        <w:spacing w:before="0" w:after="0" w:line="240"/>
+        <w:ind w:right="0" w:left="720" w:hanging="360"/>
+        <w:jc w:val="left"/>
+        <w:rPr>
+          <w:rFonts w:ascii="Open Sans" w:hAnsi="Open Sans" w:cs="Open Sans" w:eastAsia="Open Sans"/>
+          <w:color w:val="auto"/>
+          <w:spacing w:val="15"/>
+          <w:position w:val="0"/>
+          <w:sz w:val="22"/>
+          <w:shd w:fill="auto" w:val="clear"/>
+        </w:rPr>
+      </w:pPr>
+      <w:r>
+        <w:rPr>
+          <w:rFonts w:ascii="Open Sans" w:hAnsi="Open Sans" w:cs="Open Sans" w:eastAsia="Open Sans"/>
+          <w:color w:val="auto"/>
+          <w:spacing w:val="15"/>
+          <w:position w:val="0"/>
+          <w:sz w:val="22"/>
+          <w:shd w:fill="auto" w:val="clear"/>
+        </w:rPr>
+        <w:t xml:space="preserve">Som en biblioteksanvändare vill jag kunna se återlämningsdatumen på mina lån för att vara säker på när jag måste returnera mina lånade böcker. </w:t>
+      </w:r>
+    </w:p>
+    <w:p>
+      <w:pPr>
+        <w:spacing w:before="0" w:after="0" w:line="240"/>
+        <w:ind w:right="0" w:left="720" w:firstLine="0"/>
+        <w:jc w:val="left"/>
+        <w:rPr>
+          <w:rFonts w:ascii="Open Sans" w:hAnsi="Open Sans" w:cs="Open Sans" w:eastAsia="Open Sans"/>
+          <w:color w:val="auto"/>
+          <w:spacing w:val="15"/>
+          <w:position w:val="0"/>
+          <w:sz w:val="22"/>
+          <w:shd w:fill="auto" w:val="clear"/>
+        </w:rPr>
+      </w:pPr>
+      <w:r>
+        <w:rPr>
+          <w:rFonts w:ascii="Open Sans" w:hAnsi="Open Sans" w:cs="Open Sans" w:eastAsia="Open Sans"/>
+          <w:color w:val="auto"/>
+          <w:spacing w:val="15"/>
+          <w:position w:val="0"/>
+          <w:sz w:val="22"/>
+          <w:shd w:fill="auto" w:val="clear"/>
+        </w:rPr>
+        <w:t xml:space="preserve">User story points: 3</w:t>
+      </w:r>
+    </w:p>
+    <w:p>
+      <w:pPr>
+        <w:spacing w:before="0" w:after="0" w:line="240"/>
+        <w:ind w:right="0" w:left="720" w:firstLine="0"/>
+        <w:jc w:val="left"/>
+        <w:rPr>
+          <w:rFonts w:ascii="Open Sans" w:hAnsi="Open Sans" w:cs="Open Sans" w:eastAsia="Open Sans"/>
+          <w:color w:val="auto"/>
+          <w:spacing w:val="15"/>
+          <w:position w:val="0"/>
+          <w:sz w:val="22"/>
+          <w:shd w:fill="auto" w:val="clear"/>
+        </w:rPr>
+      </w:pPr>
+      <w:r>
+        <w:rPr>
+          <w:rFonts w:ascii="Open Sans" w:hAnsi="Open Sans" w:cs="Open Sans" w:eastAsia="Open Sans"/>
+          <w:color w:val="auto"/>
+          <w:spacing w:val="15"/>
+          <w:position w:val="0"/>
+          <w:sz w:val="22"/>
+          <w:shd w:fill="auto" w:val="clear"/>
+        </w:rPr>
+        <w:t xml:space="preserve">Värde: 8</w:t>
+      </w:r>
+    </w:p>
+    <w:p>
+      <w:pPr>
+        <w:numPr>
+          <w:ilvl w:val="0"/>
+          <w:numId w:val="16"/>
         </w:numPr>
         <w:spacing w:before="0" w:after="0" w:line="240"/>
         <w:ind w:right="0" w:left="1440" w:hanging="360"/>
@@ -627,7 +808,49 @@
           <w:sz w:val="22"/>
           <w:shd w:fill="auto" w:val="clear"/>
         </w:rPr>
-        <w:t xml:space="preserve">Formulär för att skapa inloggning. </w:t>
+        <w:t xml:space="preserve">Datum för utlåning tas emot, datumet +21dagar är återlämningsdatum. </w:t>
+      </w:r>
+      <w:r>
+        <w:rPr>
+          <w:rFonts w:ascii="Open Sans" w:hAnsi="Open Sans" w:cs="Open Sans" w:eastAsia="Open Sans"/>
+          <w:b/>
+          <w:color w:val="auto"/>
+          <w:spacing w:val="15"/>
+          <w:position w:val="0"/>
+          <w:sz w:val="22"/>
+          <w:shd w:fill="auto" w:val="clear"/>
+        </w:rPr>
+        <w:t xml:space="preserve">2h</w:t>
+      </w:r>
+    </w:p>
+    <w:p>
+      <w:pPr>
+        <w:numPr>
+          <w:ilvl w:val="0"/>
+          <w:numId w:val="16"/>
+        </w:numPr>
+        <w:spacing w:before="0" w:after="0" w:line="240"/>
+        <w:ind w:right="0" w:left="1440" w:hanging="360"/>
+        <w:jc w:val="left"/>
+        <w:rPr>
+          <w:rFonts w:ascii="Open Sans" w:hAnsi="Open Sans" w:cs="Open Sans" w:eastAsia="Open Sans"/>
+          <w:color w:val="auto"/>
+          <w:spacing w:val="15"/>
+          <w:position w:val="0"/>
+          <w:sz w:val="22"/>
+          <w:shd w:fill="auto" w:val="clear"/>
+        </w:rPr>
+      </w:pPr>
+      <w:r>
+        <w:rPr>
+          <w:rFonts w:ascii="Open Sans" w:hAnsi="Open Sans" w:cs="Open Sans" w:eastAsia="Open Sans"/>
+          <w:color w:val="auto"/>
+          <w:spacing w:val="15"/>
+          <w:position w:val="0"/>
+          <w:sz w:val="22"/>
+          <w:shd w:fill="auto" w:val="clear"/>
+        </w:rPr>
+        <w:t xml:space="preserve">Återlämningsdatum visas vid boken. </w:t>
       </w:r>
       <w:r>
         <w:rPr>
@@ -644,239 +867,111 @@
     </w:p>
     <w:p>
       <w:pPr>
-        <w:numPr>
-          <w:ilvl w:val="0"/>
-          <w:numId w:val="12"/>
+        <w:spacing w:before="0" w:after="0" w:line="240"/>
+        <w:ind w:right="0" w:left="720" w:firstLine="0"/>
+        <w:jc w:val="left"/>
+        <w:rPr>
+          <w:rFonts w:ascii="Open Sans" w:hAnsi="Open Sans" w:cs="Open Sans" w:eastAsia="Open Sans"/>
+          <w:color w:val="auto"/>
+          <w:spacing w:val="15"/>
+          <w:position w:val="0"/>
+          <w:sz w:val="22"/>
+          <w:shd w:fill="auto" w:val="clear"/>
+        </w:rPr>
+      </w:pPr>
+    </w:p>
+    <w:p>
+      <w:pPr>
+        <w:numPr>
+          <w:ilvl w:val="0"/>
+          <w:numId w:val="18"/>
+        </w:numPr>
+        <w:spacing w:before="0" w:after="0" w:line="240"/>
+        <w:ind w:right="0" w:left="720" w:hanging="360"/>
+        <w:jc w:val="left"/>
+        <w:rPr>
+          <w:rFonts w:ascii="Open Sans" w:hAnsi="Open Sans" w:cs="Open Sans" w:eastAsia="Open Sans"/>
+          <w:color w:val="auto"/>
+          <w:spacing w:val="15"/>
+          <w:position w:val="0"/>
+          <w:sz w:val="22"/>
+          <w:shd w:fill="auto" w:val="clear"/>
+        </w:rPr>
+      </w:pPr>
+      <w:r>
+        <w:rPr>
+          <w:rFonts w:ascii="Open Sans" w:hAnsi="Open Sans" w:cs="Open Sans" w:eastAsia="Open Sans"/>
+          <w:color w:val="auto"/>
+          <w:spacing w:val="15"/>
+          <w:position w:val="0"/>
+          <w:sz w:val="22"/>
+          <w:shd w:fill="auto" w:val="clear"/>
+        </w:rPr>
+        <w:t xml:space="preserve">Som biblioteksanvändare vill jag kunna se om boken jag sökt på redan är utlånad och när det kommer in igen så att jag inte går till biblioteket i onödan.</w:t>
+      </w:r>
+    </w:p>
+    <w:p>
+      <w:pPr>
+        <w:spacing w:before="0" w:after="0" w:line="240"/>
+        <w:ind w:right="0" w:left="720" w:firstLine="0"/>
+        <w:jc w:val="left"/>
+        <w:rPr>
+          <w:rFonts w:ascii="Open Sans" w:hAnsi="Open Sans" w:cs="Open Sans" w:eastAsia="Open Sans"/>
+          <w:color w:val="auto"/>
+          <w:spacing w:val="15"/>
+          <w:position w:val="0"/>
+          <w:sz w:val="22"/>
+          <w:shd w:fill="auto" w:val="clear"/>
+        </w:rPr>
+      </w:pPr>
+      <w:r>
+        <w:rPr>
+          <w:rFonts w:ascii="Open Sans" w:hAnsi="Open Sans" w:cs="Open Sans" w:eastAsia="Open Sans"/>
+          <w:color w:val="auto"/>
+          <w:spacing w:val="15"/>
+          <w:position w:val="0"/>
+          <w:sz w:val="22"/>
+          <w:shd w:fill="auto" w:val="clear"/>
+        </w:rPr>
+        <w:t xml:space="preserve">User story points: 5</w:t>
+      </w:r>
+    </w:p>
+    <w:p>
+      <w:pPr>
+        <w:spacing w:before="0" w:after="0" w:line="240"/>
+        <w:ind w:right="0" w:left="720" w:firstLine="0"/>
+        <w:jc w:val="left"/>
+        <w:rPr>
+          <w:rFonts w:ascii="Calibri" w:hAnsi="Calibri" w:cs="Calibri" w:eastAsia="Calibri"/>
+          <w:color w:val="auto"/>
+          <w:spacing w:val="0"/>
+          <w:position w:val="0"/>
+          <w:sz w:val="22"/>
+          <w:shd w:fill="auto" w:val="clear"/>
+        </w:rPr>
+      </w:pPr>
+      <w:r>
+        <w:rPr>
+          <w:rFonts w:ascii="Open Sans" w:hAnsi="Open Sans" w:cs="Open Sans" w:eastAsia="Open Sans"/>
+          <w:color w:val="auto"/>
+          <w:spacing w:val="15"/>
+          <w:position w:val="0"/>
+          <w:sz w:val="22"/>
+          <w:shd w:fill="auto" w:val="clear"/>
+        </w:rPr>
+        <w:t xml:space="preserve">Värde: 8</w:t>
+      </w:r>
+    </w:p>
+    <w:p>
+      <w:pPr>
+        <w:numPr>
+          <w:ilvl w:val="0"/>
+          <w:numId w:val="20"/>
         </w:numPr>
         <w:spacing w:before="0" w:after="0" w:line="240"/>
         <w:ind w:right="0" w:left="1440" w:hanging="360"/>
         <w:jc w:val="left"/>
         <w:rPr>
-          <w:rFonts w:ascii="Open Sans" w:hAnsi="Open Sans" w:cs="Open Sans" w:eastAsia="Open Sans"/>
-          <w:color w:val="auto"/>
-          <w:spacing w:val="15"/>
-          <w:position w:val="0"/>
-          <w:sz w:val="22"/>
-          <w:shd w:fill="auto" w:val="clear"/>
-        </w:rPr>
-      </w:pPr>
-      <w:r>
-        <w:rPr>
-          <w:rFonts w:ascii="Open Sans" w:hAnsi="Open Sans" w:cs="Open Sans" w:eastAsia="Open Sans"/>
-          <w:color w:val="auto"/>
-          <w:spacing w:val="15"/>
-          <w:position w:val="0"/>
-          <w:sz w:val="22"/>
-          <w:shd w:fill="auto" w:val="clear"/>
-        </w:rPr>
-        <w:t xml:space="preserve">Inloggningsuppgifter sparas i databasen, ett användarnamn har ett unikt ID. </w:t>
-      </w:r>
-      <w:r>
-        <w:rPr>
-          <w:rFonts w:ascii="Open Sans" w:hAnsi="Open Sans" w:cs="Open Sans" w:eastAsia="Open Sans"/>
-          <w:b/>
-          <w:color w:val="auto"/>
-          <w:spacing w:val="15"/>
-          <w:position w:val="0"/>
-          <w:sz w:val="22"/>
-          <w:shd w:fill="auto" w:val="clear"/>
-        </w:rPr>
-        <w:t xml:space="preserve">1h</w:t>
-      </w:r>
-    </w:p>
-    <w:p>
-      <w:pPr>
-        <w:numPr>
-          <w:ilvl w:val="0"/>
-          <w:numId w:val="12"/>
-        </w:numPr>
-        <w:spacing w:before="0" w:after="0" w:line="240"/>
-        <w:ind w:right="0" w:left="1440" w:hanging="360"/>
-        <w:jc w:val="left"/>
-        <w:rPr>
-          <w:rFonts w:ascii="Open Sans" w:hAnsi="Open Sans" w:cs="Open Sans" w:eastAsia="Open Sans"/>
-          <w:color w:val="auto"/>
-          <w:spacing w:val="15"/>
-          <w:position w:val="0"/>
-          <w:sz w:val="22"/>
-          <w:shd w:fill="auto" w:val="clear"/>
-        </w:rPr>
-      </w:pPr>
-    </w:p>
-    <w:p>
-      <w:pPr>
-        <w:spacing w:before="0" w:after="0" w:line="240"/>
-        <w:ind w:right="0" w:left="720" w:firstLine="0"/>
-        <w:jc w:val="left"/>
-        <w:rPr>
-          <w:rFonts w:ascii="Open Sans" w:hAnsi="Open Sans" w:cs="Open Sans" w:eastAsia="Open Sans"/>
-          <w:color w:val="auto"/>
-          <w:spacing w:val="15"/>
-          <w:position w:val="0"/>
-          <w:sz w:val="22"/>
-          <w:shd w:fill="auto" w:val="clear"/>
-        </w:rPr>
-      </w:pPr>
-    </w:p>
-    <w:p>
-      <w:pPr>
-        <w:numPr>
-          <w:ilvl w:val="0"/>
-          <w:numId w:val="14"/>
-        </w:numPr>
-        <w:spacing w:before="0" w:after="0" w:line="240"/>
-        <w:ind w:right="0" w:left="720" w:hanging="360"/>
-        <w:jc w:val="left"/>
-        <w:rPr>
-          <w:rFonts w:ascii="Open Sans" w:hAnsi="Open Sans" w:cs="Open Sans" w:eastAsia="Open Sans"/>
-          <w:color w:val="auto"/>
-          <w:spacing w:val="15"/>
-          <w:position w:val="0"/>
-          <w:sz w:val="22"/>
-          <w:shd w:fill="auto" w:val="clear"/>
-        </w:rPr>
-      </w:pPr>
-      <w:r>
-        <w:rPr>
-          <w:rFonts w:ascii="Open Sans" w:hAnsi="Open Sans" w:cs="Open Sans" w:eastAsia="Open Sans"/>
-          <w:color w:val="auto"/>
-          <w:spacing w:val="15"/>
-          <w:position w:val="0"/>
-          <w:sz w:val="22"/>
-          <w:shd w:fill="auto" w:val="clear"/>
-        </w:rPr>
-        <w:t xml:space="preserve">Som en biblioteksanvändare vill jag kunna se återlämningsdatumen på mina lån för att vara säker på när jag måste returnera mina lånade böcker. </w:t>
-      </w:r>
-    </w:p>
-    <w:p>
-      <w:pPr>
-        <w:spacing w:before="0" w:after="0" w:line="240"/>
-        <w:ind w:right="0" w:left="720" w:firstLine="0"/>
-        <w:jc w:val="left"/>
-        <w:rPr>
-          <w:rFonts w:ascii="Open Sans" w:hAnsi="Open Sans" w:cs="Open Sans" w:eastAsia="Open Sans"/>
-          <w:color w:val="auto"/>
-          <w:spacing w:val="15"/>
-          <w:position w:val="0"/>
-          <w:sz w:val="22"/>
-          <w:shd w:fill="auto" w:val="clear"/>
-        </w:rPr>
-      </w:pPr>
-      <w:r>
-        <w:rPr>
-          <w:rFonts w:ascii="Open Sans" w:hAnsi="Open Sans" w:cs="Open Sans" w:eastAsia="Open Sans"/>
-          <w:color w:val="auto"/>
-          <w:spacing w:val="15"/>
-          <w:position w:val="0"/>
-          <w:sz w:val="22"/>
-          <w:shd w:fill="auto" w:val="clear"/>
-        </w:rPr>
-        <w:t xml:space="preserve">User story points: 3</w:t>
-      </w:r>
-    </w:p>
-    <w:p>
-      <w:pPr>
-        <w:spacing w:before="0" w:after="0" w:line="240"/>
-        <w:ind w:right="0" w:left="720" w:firstLine="0"/>
-        <w:jc w:val="left"/>
-        <w:rPr>
-          <w:rFonts w:ascii="Open Sans" w:hAnsi="Open Sans" w:cs="Open Sans" w:eastAsia="Open Sans"/>
-          <w:color w:val="auto"/>
-          <w:spacing w:val="15"/>
-          <w:position w:val="0"/>
-          <w:sz w:val="22"/>
-          <w:shd w:fill="auto" w:val="clear"/>
-        </w:rPr>
-      </w:pPr>
-      <w:r>
-        <w:rPr>
-          <w:rFonts w:ascii="Open Sans" w:hAnsi="Open Sans" w:cs="Open Sans" w:eastAsia="Open Sans"/>
-          <w:color w:val="auto"/>
-          <w:spacing w:val="15"/>
-          <w:position w:val="0"/>
-          <w:sz w:val="22"/>
-          <w:shd w:fill="auto" w:val="clear"/>
-        </w:rPr>
-        <w:t xml:space="preserve">Värde: 8</w:t>
-      </w:r>
-    </w:p>
-    <w:p>
-      <w:pPr>
-        <w:spacing w:before="0" w:after="0" w:line="240"/>
-        <w:ind w:right="0" w:left="720" w:firstLine="0"/>
-        <w:jc w:val="left"/>
-        <w:rPr>
-          <w:rFonts w:ascii="Open Sans" w:hAnsi="Open Sans" w:cs="Open Sans" w:eastAsia="Open Sans"/>
-          <w:color w:val="auto"/>
-          <w:spacing w:val="15"/>
-          <w:position w:val="0"/>
-          <w:sz w:val="22"/>
-          <w:shd w:fill="auto" w:val="clear"/>
-        </w:rPr>
-      </w:pPr>
-    </w:p>
-    <w:p>
-      <w:pPr>
-        <w:numPr>
-          <w:ilvl w:val="0"/>
-          <w:numId w:val="16"/>
-        </w:numPr>
-        <w:spacing w:before="0" w:after="0" w:line="240"/>
-        <w:ind w:right="0" w:left="720" w:hanging="360"/>
-        <w:jc w:val="left"/>
-        <w:rPr>
-          <w:rFonts w:ascii="Open Sans" w:hAnsi="Open Sans" w:cs="Open Sans" w:eastAsia="Open Sans"/>
-          <w:color w:val="auto"/>
-          <w:spacing w:val="15"/>
-          <w:position w:val="0"/>
-          <w:sz w:val="22"/>
-          <w:shd w:fill="auto" w:val="clear"/>
-        </w:rPr>
-      </w:pPr>
-      <w:r>
-        <w:rPr>
-          <w:rFonts w:ascii="Open Sans" w:hAnsi="Open Sans" w:cs="Open Sans" w:eastAsia="Open Sans"/>
-          <w:color w:val="auto"/>
-          <w:spacing w:val="15"/>
-          <w:position w:val="0"/>
-          <w:sz w:val="22"/>
-          <w:shd w:fill="auto" w:val="clear"/>
-        </w:rPr>
-        <w:t xml:space="preserve">Som biblioteksanvändare vill jag kunna se om boken jag sökt på redan är utlånad och när det kommer in igen så att inte går till biblioteket i onödan.</w:t>
-      </w:r>
-    </w:p>
-    <w:p>
-      <w:pPr>
-        <w:spacing w:before="0" w:after="0" w:line="240"/>
-        <w:ind w:right="0" w:left="720" w:firstLine="0"/>
-        <w:jc w:val="left"/>
-        <w:rPr>
-          <w:rFonts w:ascii="Open Sans" w:hAnsi="Open Sans" w:cs="Open Sans" w:eastAsia="Open Sans"/>
-          <w:color w:val="auto"/>
-          <w:spacing w:val="15"/>
-          <w:position w:val="0"/>
-          <w:sz w:val="22"/>
-          <w:shd w:fill="auto" w:val="clear"/>
-        </w:rPr>
-      </w:pPr>
-      <w:r>
-        <w:rPr>
-          <w:rFonts w:ascii="Open Sans" w:hAnsi="Open Sans" w:cs="Open Sans" w:eastAsia="Open Sans"/>
-          <w:color w:val="auto"/>
-          <w:spacing w:val="15"/>
-          <w:position w:val="0"/>
-          <w:sz w:val="22"/>
-          <w:shd w:fill="auto" w:val="clear"/>
-        </w:rPr>
-        <w:t xml:space="preserve">User story points: 5</w:t>
-      </w:r>
-    </w:p>
-    <w:p>
-      <w:pPr>
-        <w:spacing w:before="0" w:after="0" w:line="240"/>
-        <w:ind w:right="0" w:left="720" w:firstLine="0"/>
-        <w:jc w:val="left"/>
-        <w:rPr>
           <w:rFonts w:ascii="Calibri" w:hAnsi="Calibri" w:cs="Calibri" w:eastAsia="Calibri"/>
           <w:color w:val="auto"/>
           <w:spacing w:val="0"/>
@@ -894,7 +989,19 @@
           <w:sz w:val="22"/>
           <w:shd w:fill="auto" w:val="clear"/>
         </w:rPr>
-        <w:t xml:space="preserve">Värde: 8</w:t>
+        <w:t xml:space="preserve">Återlämingsdatum för boken visas vid boken om den är utlånad. </w:t>
+      </w:r>
+      <w:r>
+        <w:rPr>
+          <w:rFonts w:ascii="Open Sans" w:hAnsi="Open Sans" w:cs="Open Sans" w:eastAsia="Open Sans"/>
+          <w:b/>
+          <w:color w:val="auto"/>
+          <w:spacing w:val="15"/>
+          <w:position w:val="0"/>
+          <w:sz w:val="22"/>
+          <w:shd w:fill="auto" w:val="clear"/>
+        </w:rPr>
+        <w:t xml:space="preserve">2h</w:t>
       </w:r>
     </w:p>
   </w:body>
@@ -959,28 +1066,48 @@
       <w:lvlText w:val="•"/>
     </w:lvl>
   </w:abstractNum>
+  <w:abstractNum w:abstractNumId="48">
+    <w:lvl w:ilvl="0">
+      <w:start w:val="1"/>
+      <w:numFmt w:val="bullet"/>
+      <w:lvlText w:val="•"/>
+    </w:lvl>
+  </w:abstractNum>
+  <w:abstractNum w:abstractNumId="54">
+    <w:lvl w:ilvl="0">
+      <w:start w:val="1"/>
+      <w:numFmt w:val="bullet"/>
+      <w:lvlText w:val="•"/>
+    </w:lvl>
+  </w:abstractNum>
   <w:num w:numId="2">
+    <w:abstractNumId w:val="54"/>
+  </w:num>
+  <w:num w:numId="4">
+    <w:abstractNumId w:val="48"/>
+  </w:num>
+  <w:num w:numId="6">
     <w:abstractNumId w:val="42"/>
   </w:num>
-  <w:num w:numId="4">
+  <w:num w:numId="8">
     <w:abstractNumId w:val="36"/>
   </w:num>
-  <w:num w:numId="6">
+  <w:num w:numId="10">
     <w:abstractNumId w:val="30"/>
   </w:num>
-  <w:num w:numId="8">
+  <w:num w:numId="12">
     <w:abstractNumId w:val="24"/>
   </w:num>
-  <w:num w:numId="10">
+  <w:num w:numId="14">
     <w:abstractNumId w:val="18"/>
   </w:num>
-  <w:num w:numId="12">
+  <w:num w:numId="16">
     <w:abstractNumId w:val="12"/>
   </w:num>
-  <w:num w:numId="14">
+  <w:num w:numId="18">
     <w:abstractNumId w:val="6"/>
   </w:num>
-  <w:num w:numId="16">
+  <w:num w:numId="20">
     <w:abstractNumId w:val="0"/>
   </w:num>
 </w:numbering>

</xml_diff>